<commit_message>
like posts ready and vectors changed
</commit_message>
<xml_diff>
--- a/ایشو کلون اینستا.docx
+++ b/ایشو کلون اینستا.docx
@@ -125,6 +125,31 @@
       <w:pPr>
         <w:bidi/>
         <w:rPr>
+          <w:rFonts w:asciiTheme="minorHAnsi" w:hAnsiTheme="minorHAnsi"/>
+          <w:rtl/>
+          <w:lang w:bidi="fa-IR"/>
+        </w:rPr>
+      </w:pPr>
+      <w:r>
+        <w:rPr>
+          <w:rFonts w:hint="cs"/>
+          <w:rtl/>
+          <w:lang w:bidi="fa-IR"/>
+        </w:rPr>
+        <w:t xml:space="preserve">دکمه </w:t>
+      </w:r>
+      <w:r>
+        <w:rPr>
+          <w:rFonts w:asciiTheme="minorHAnsi" w:hAnsiTheme="minorHAnsi"/>
+          <w:lang w:bidi="fa-IR"/>
+        </w:rPr>
+        <w:t>more</w:t>
+      </w:r>
+    </w:p>
+    <w:p>
+      <w:pPr>
+        <w:bidi/>
+        <w:rPr>
           <w:rFonts w:asciiTheme="minorHAnsi" w:hAnsiTheme="minorHAnsi" w:hint="cs"/>
           <w:rtl/>
           <w:lang w:bidi="fa-IR"/>
@@ -132,230 +157,242 @@
       </w:pPr>
       <w:r>
         <w:rPr>
-          <w:rFonts w:hint="cs"/>
-          <w:rtl/>
-          <w:lang w:bidi="fa-IR"/>
-        </w:rPr>
-        <w:t xml:space="preserve">دکمه </w:t>
+          <w:rFonts w:asciiTheme="minorHAnsi" w:hAnsiTheme="minorHAnsi" w:hint="cs"/>
+          <w:rtl/>
+          <w:lang w:bidi="fa-IR"/>
+        </w:rPr>
+        <w:t>سایز های متفاوت برای پست ها</w:t>
+      </w:r>
+    </w:p>
+    <w:p>
+      <w:pPr>
+        <w:bidi/>
+        <w:rPr>
+          <w:rtl/>
+          <w:lang w:bidi="fa-IR"/>
+        </w:rPr>
+      </w:pPr>
+      <w:r>
+        <w:rPr>
+          <w:rFonts w:hint="cs"/>
+          <w:rtl/>
+          <w:lang w:bidi="fa-IR"/>
+        </w:rPr>
+        <w:t>کولپس کپشن</w:t>
+      </w:r>
+    </w:p>
+    <w:p>
+      <w:pPr>
+        <w:bidi/>
+        <w:rPr>
+          <w:rtl/>
+          <w:lang w:bidi="fa-IR"/>
+        </w:rPr>
+      </w:pPr>
+    </w:p>
+    <w:p>
+      <w:pPr>
+        <w:bidi/>
+        <w:rPr>
+          <w:rtl/>
+          <w:lang w:bidi="fa-IR"/>
+        </w:rPr>
+      </w:pPr>
+      <w:r>
+        <w:rPr>
+          <w:rFonts w:hint="cs"/>
+          <w:rtl/>
+          <w:lang w:bidi="fa-IR"/>
+        </w:rPr>
+        <w:t>سین شدن یا نشدن استوری ها</w:t>
+      </w:r>
+    </w:p>
+    <w:p>
+      <w:pPr>
+        <w:bidi/>
+        <w:rPr>
+          <w:rtl/>
+          <w:lang w:bidi="fa-IR"/>
+        </w:rPr>
+      </w:pPr>
+      <w:r>
+        <w:rPr>
+          <w:rFonts w:hint="cs"/>
+          <w:rtl/>
+          <w:lang w:bidi="fa-IR"/>
+        </w:rPr>
+        <w:t>باز شدن استوری ها</w:t>
+      </w:r>
+    </w:p>
+    <w:p>
+      <w:pPr>
+        <w:bidi/>
+        <w:rPr>
+          <w:rtl/>
+          <w:lang w:bidi="fa-IR"/>
+        </w:rPr>
+      </w:pPr>
+      <w:r>
+        <w:rPr>
+          <w:rFonts w:hint="cs"/>
+          <w:rtl/>
+          <w:lang w:bidi="fa-IR"/>
+        </w:rPr>
+        <w:t>لایک کردن استوری و ریپلای زدن</w:t>
+      </w:r>
+    </w:p>
+    <w:p>
+      <w:pPr>
+        <w:bidi/>
+        <w:rPr>
+          <w:rtl/>
+          <w:lang w:bidi="fa-IR"/>
+        </w:rPr>
+      </w:pPr>
+      <w:r>
+        <w:rPr>
+          <w:rFonts w:hint="cs"/>
+          <w:rtl/>
+          <w:lang w:bidi="fa-IR"/>
+        </w:rPr>
+        <w:t>صفحه اکسپلور ساده</w:t>
+      </w:r>
+    </w:p>
+    <w:p>
+      <w:pPr>
+        <w:bidi/>
+        <w:rPr>
+          <w:rtl/>
+          <w:lang w:bidi="fa-IR"/>
+        </w:rPr>
+      </w:pPr>
+      <w:r>
+        <w:rPr>
+          <w:rFonts w:hint="cs"/>
+          <w:rtl/>
+          <w:lang w:bidi="fa-IR"/>
+        </w:rPr>
+        <w:t>صفحه پیج ساده (با مشخصات متفاوت برای پیج خود)</w:t>
+      </w:r>
+    </w:p>
+    <w:p>
+      <w:pPr>
+        <w:bidi/>
+        <w:rPr>
+          <w:rtl/>
+          <w:lang w:bidi="fa-IR"/>
+        </w:rPr>
+      </w:pPr>
+      <w:r>
+        <w:rPr>
+          <w:rFonts w:hint="cs"/>
+          <w:rtl/>
+          <w:lang w:bidi="fa-IR"/>
+        </w:rPr>
+        <w:t>اضافه کردن تگ به پست ها</w:t>
+      </w:r>
+    </w:p>
+    <w:p>
+      <w:pPr>
+        <w:bidi/>
+        <w:rPr>
+          <w:rtl/>
+          <w:lang w:bidi="fa-IR"/>
+        </w:rPr>
+      </w:pPr>
+      <w:r>
+        <w:rPr>
+          <w:rFonts w:hint="cs"/>
+          <w:rtl/>
+          <w:lang w:bidi="fa-IR"/>
+        </w:rPr>
+        <w:t>اضافه کردن تب پست های تگ شده در پیج</w:t>
+      </w:r>
+    </w:p>
+    <w:p>
+      <w:pPr>
+        <w:bidi/>
+        <w:rPr>
+          <w:rtl/>
+          <w:lang w:bidi="fa-IR"/>
+        </w:rPr>
+      </w:pPr>
+      <w:r>
+        <w:rPr>
+          <w:rFonts w:hint="cs"/>
+          <w:rtl/>
+          <w:lang w:bidi="fa-IR"/>
+        </w:rPr>
+        <w:t>ادیت و تنظیمات صفحه پیج خود</w:t>
+      </w:r>
+    </w:p>
+    <w:p>
+      <w:pPr>
+        <w:bidi/>
+        <w:rPr>
+          <w:rtl/>
+          <w:lang w:bidi="fa-IR"/>
+        </w:rPr>
+      </w:pPr>
+      <w:r>
+        <w:rPr>
+          <w:rFonts w:hint="cs"/>
+          <w:rtl/>
+          <w:lang w:bidi="fa-IR"/>
+        </w:rPr>
+        <w:t>صفحه دایرکت</w:t>
+      </w:r>
+    </w:p>
+    <w:p>
+      <w:pPr>
+        <w:bidi/>
+        <w:rPr>
+          <w:rFonts w:asciiTheme="minorHAnsi" w:hAnsiTheme="minorHAnsi" w:hint="cs"/>
+          <w:rtl/>
+          <w:lang w:bidi="fa-IR"/>
+        </w:rPr>
+      </w:pPr>
+      <w:r>
+        <w:rPr>
+          <w:rFonts w:hint="cs"/>
+          <w:rtl/>
+          <w:lang w:bidi="fa-IR"/>
+        </w:rPr>
+        <w:t>صفحه لایک (</w:t>
       </w:r>
       <w:r>
         <w:rPr>
           <w:rFonts w:asciiTheme="minorHAnsi" w:hAnsiTheme="minorHAnsi"/>
           <w:lang w:bidi="fa-IR"/>
         </w:rPr>
-        <w:t>more</w:t>
-      </w:r>
-    </w:p>
-    <w:p>
-      <w:pPr>
-        <w:bidi/>
-        <w:rPr>
-          <w:rtl/>
-          <w:lang w:bidi="fa-IR"/>
-        </w:rPr>
-      </w:pPr>
-      <w:r>
-        <w:rPr>
-          <w:rFonts w:hint="cs"/>
-          <w:rtl/>
-          <w:lang w:bidi="fa-IR"/>
-        </w:rPr>
-        <w:t>کولپس کپشن</w:t>
-      </w:r>
-    </w:p>
-    <w:p>
-      <w:pPr>
-        <w:bidi/>
-        <w:rPr>
-          <w:rtl/>
-          <w:lang w:bidi="fa-IR"/>
-        </w:rPr>
-      </w:pPr>
-    </w:p>
-    <w:p>
-      <w:pPr>
-        <w:bidi/>
-        <w:rPr>
-          <w:rtl/>
-          <w:lang w:bidi="fa-IR"/>
-        </w:rPr>
-      </w:pPr>
-      <w:r>
-        <w:rPr>
-          <w:rFonts w:hint="cs"/>
-          <w:rtl/>
-          <w:lang w:bidi="fa-IR"/>
-        </w:rPr>
-        <w:t>سین شدن یا نشدن استوری ها</w:t>
-      </w:r>
-    </w:p>
-    <w:p>
-      <w:pPr>
-        <w:bidi/>
-        <w:rPr>
-          <w:rtl/>
-          <w:lang w:bidi="fa-IR"/>
-        </w:rPr>
-      </w:pPr>
-      <w:r>
-        <w:rPr>
-          <w:rFonts w:hint="cs"/>
-          <w:rtl/>
-          <w:lang w:bidi="fa-IR"/>
-        </w:rPr>
-        <w:t>باز شدن استوری ها</w:t>
-      </w:r>
-    </w:p>
-    <w:p>
-      <w:pPr>
-        <w:bidi/>
-        <w:rPr>
-          <w:rtl/>
-          <w:lang w:bidi="fa-IR"/>
-        </w:rPr>
-      </w:pPr>
-      <w:r>
-        <w:rPr>
-          <w:rFonts w:hint="cs"/>
-          <w:rtl/>
-          <w:lang w:bidi="fa-IR"/>
-        </w:rPr>
-        <w:t>لایک کردن استوری و ریپلای زدن</w:t>
-      </w:r>
-    </w:p>
-    <w:p>
-      <w:pPr>
-        <w:bidi/>
-        <w:rPr>
-          <w:rtl/>
-          <w:lang w:bidi="fa-IR"/>
-        </w:rPr>
-      </w:pPr>
-      <w:r>
-        <w:rPr>
-          <w:rFonts w:hint="cs"/>
-          <w:rtl/>
-          <w:lang w:bidi="fa-IR"/>
-        </w:rPr>
-        <w:t>صفحه اکسپلور ساده</w:t>
-      </w:r>
-    </w:p>
-    <w:p>
-      <w:pPr>
-        <w:bidi/>
-        <w:rPr>
-          <w:rtl/>
-          <w:lang w:bidi="fa-IR"/>
-        </w:rPr>
-      </w:pPr>
-      <w:r>
-        <w:rPr>
-          <w:rFonts w:hint="cs"/>
-          <w:rtl/>
-          <w:lang w:bidi="fa-IR"/>
-        </w:rPr>
-        <w:t>صفحه پیج ساده (با مشخصات متفاوت برای پیج خود)</w:t>
-      </w:r>
-    </w:p>
-    <w:p>
-      <w:pPr>
-        <w:bidi/>
-        <w:rPr>
-          <w:rtl/>
-          <w:lang w:bidi="fa-IR"/>
-        </w:rPr>
-      </w:pPr>
-      <w:r>
-        <w:rPr>
-          <w:rFonts w:hint="cs"/>
-          <w:rtl/>
-          <w:lang w:bidi="fa-IR"/>
-        </w:rPr>
-        <w:t>اضافه کردن تگ به پست ها</w:t>
-      </w:r>
-    </w:p>
-    <w:p>
-      <w:pPr>
-        <w:bidi/>
-        <w:rPr>
-          <w:rtl/>
-          <w:lang w:bidi="fa-IR"/>
-        </w:rPr>
-      </w:pPr>
-      <w:r>
-        <w:rPr>
-          <w:rFonts w:hint="cs"/>
-          <w:rtl/>
-          <w:lang w:bidi="fa-IR"/>
-        </w:rPr>
-        <w:t>اضافه کردن تب پست های تگ شده در پیج</w:t>
-      </w:r>
-    </w:p>
-    <w:p>
-      <w:pPr>
-        <w:bidi/>
-        <w:rPr>
-          <w:rtl/>
-          <w:lang w:bidi="fa-IR"/>
-        </w:rPr>
-      </w:pPr>
-      <w:r>
-        <w:rPr>
-          <w:rFonts w:hint="cs"/>
-          <w:rtl/>
-          <w:lang w:bidi="fa-IR"/>
-        </w:rPr>
-        <w:t>ادیت و تنظیمات صفحه پیج خود</w:t>
-      </w:r>
-    </w:p>
-    <w:p>
-      <w:pPr>
-        <w:bidi/>
-        <w:rPr>
-          <w:rtl/>
-          <w:lang w:bidi="fa-IR"/>
-        </w:rPr>
-      </w:pPr>
-      <w:r>
-        <w:rPr>
-          <w:rFonts w:hint="cs"/>
-          <w:rtl/>
-          <w:lang w:bidi="fa-IR"/>
-        </w:rPr>
-        <w:t>صفحه دایرکت</w:t>
-      </w:r>
-    </w:p>
-    <w:p>
-      <w:pPr>
-        <w:bidi/>
+        <w:t>notifications</w:t>
+      </w:r>
+      <w:r>
         <w:rPr>
           <w:rFonts w:asciiTheme="minorHAnsi" w:hAnsiTheme="minorHAnsi" w:hint="cs"/>
           <w:rtl/>
           <w:lang w:bidi="fa-IR"/>
         </w:rPr>
-      </w:pPr>
-      <w:r>
-        <w:rPr>
-          <w:rFonts w:hint="cs"/>
-          <w:rtl/>
-          <w:lang w:bidi="fa-IR"/>
-        </w:rPr>
-        <w:t>صفحه لایک (</w:t>
-      </w:r>
-      <w:r>
+        <w:t>)</w:t>
+      </w:r>
+    </w:p>
+    <w:p>
+      <w:pPr>
+        <w:bidi/>
         <w:rPr>
           <w:rFonts w:asciiTheme="minorHAnsi" w:hAnsiTheme="minorHAnsi"/>
-          <w:lang w:bidi="fa-IR"/>
-        </w:rPr>
-        <w:t>notifications</w:t>
-      </w:r>
+          <w:rtl/>
+          <w:lang w:bidi="fa-IR"/>
+        </w:rPr>
+      </w:pPr>
       <w:r>
         <w:rPr>
           <w:rFonts w:asciiTheme="minorHAnsi" w:hAnsiTheme="minorHAnsi" w:hint="cs"/>
           <w:rtl/>
           <w:lang w:bidi="fa-IR"/>
         </w:rPr>
-        <w:t>)</w:t>
+        <w:lastRenderedPageBreak/>
+        <w:t>صفحه انتخاب و ارسال پست</w:t>
       </w:r>
     </w:p>
     <w:p>
@@ -373,25 +410,6 @@
           <w:rtl/>
           <w:lang w:bidi="fa-IR"/>
         </w:rPr>
-        <w:t>صفحه انتخاب و ارسال پست</w:t>
-      </w:r>
-    </w:p>
-    <w:p>
-      <w:pPr>
-        <w:bidi/>
-        <w:rPr>
-          <w:rFonts w:asciiTheme="minorHAnsi" w:hAnsiTheme="minorHAnsi"/>
-          <w:rtl/>
-          <w:lang w:bidi="fa-IR"/>
-        </w:rPr>
-      </w:pPr>
-      <w:r>
-        <w:rPr>
-          <w:rFonts w:asciiTheme="minorHAnsi" w:hAnsiTheme="minorHAnsi" w:hint="cs"/>
-          <w:rtl/>
-          <w:lang w:bidi="fa-IR"/>
-        </w:rPr>
-        <w:lastRenderedPageBreak/>
         <w:t>صفحه انتخاب و ارسال استوری</w:t>
       </w:r>
     </w:p>

</xml_diff>